<commit_message>
Pre-processing completed. Extra material written in  word doc.
</commit_message>
<xml_diff>
--- a/6001 CEM - Dissertation.docx
+++ b/6001 CEM - Dissertation.docx
@@ -72,7 +72,7 @@
           <w:sz w:val="28"/>
           <w:szCs w:val="28"/>
         </w:rPr>
-        <w:t>Author</w:t>
+        <w:t>Author S</w:t>
       </w:r>
       <w:r>
         <w:rPr>
@@ -82,7 +82,7 @@
           <w:sz w:val="28"/>
           <w:szCs w:val="28"/>
         </w:rPr>
-        <w:t xml:space="preserve"> S</w:t>
+        <w:t>aa</w:t>
       </w:r>
       <w:r>
         <w:rPr>
@@ -92,27 +92,7 @@
           <w:sz w:val="28"/>
           <w:szCs w:val="28"/>
         </w:rPr>
-        <w:t>aa</w:t>
-      </w:r>
-      <w:r>
-        <w:rPr>
-          <w:rFonts w:cs="Times New Roman"/>
-          <w:i/>
-          <w:iCs/>
-          <w:sz w:val="28"/>
-          <w:szCs w:val="28"/>
-        </w:rPr>
-        <w:t xml:space="preserve">d Iftikhar                                         </w:t>
-      </w:r>
-      <w:r>
-        <w:rPr>
-          <w:rFonts w:cs="Times New Roman"/>
-          <w:i/>
-          <w:iCs/>
-          <w:sz w:val="28"/>
-          <w:szCs w:val="28"/>
-        </w:rPr>
-        <w:t xml:space="preserve">Project Supervisor Dr Mark </w:t>
+        <w:t xml:space="preserve">d Iftikhar                                         Project Supervisor Dr Mark </w:t>
       </w:r>
       <w:proofErr w:type="spellStart"/>
       <w:r>
@@ -614,12 +594,6 @@
         <w:gridCol w:w="3923"/>
       </w:tblGrid>
       <w:tr>
-        <w:tblPrEx>
-          <w:tblCellMar>
-            <w:top w:w="0" w:type="dxa"/>
-            <w:bottom w:w="0" w:type="dxa"/>
-          </w:tblCellMar>
-        </w:tblPrEx>
         <w:trPr>
           <w:trHeight w:val="180"/>
         </w:trPr>
@@ -639,13 +613,6 @@
                 <w:color w:val="000000"/>
               </w:rPr>
             </w:pPr>
-            <w:r>
-              <w:rPr>
-                <w:rFonts w:cs="Times New Roman"/>
-                <w:color w:val="000000"/>
-              </w:rPr>
-              <w:t xml:space="preserve">Please complete all fields. </w:t>
-            </w:r>
           </w:p>
           <w:p>
             <w:pPr>
@@ -677,12 +644,6 @@
         </w:tc>
       </w:tr>
       <w:tr>
-        <w:tblPrEx>
-          <w:tblCellMar>
-            <w:top w:w="0" w:type="dxa"/>
-            <w:bottom w:w="0" w:type="dxa"/>
-          </w:tblCellMar>
-        </w:tblPrEx>
         <w:trPr>
           <w:trHeight w:val="180"/>
         </w:trPr>
@@ -720,12 +681,6 @@
         </w:tc>
       </w:tr>
       <w:tr>
-        <w:tblPrEx>
-          <w:tblCellMar>
-            <w:top w:w="0" w:type="dxa"/>
-            <w:bottom w:w="0" w:type="dxa"/>
-          </w:tblCellMar>
-        </w:tblPrEx>
         <w:trPr>
           <w:trHeight w:val="180"/>
         </w:trPr>
@@ -757,25 +712,12 @@
                 <w:rFonts w:cs="Times New Roman"/>
                 <w:color w:val="000000"/>
               </w:rPr>
-              <w:t xml:space="preserve">: </w:t>
-            </w:r>
-            <w:r>
-              <w:rPr>
-                <w:rFonts w:cs="Times New Roman"/>
-                <w:color w:val="000000"/>
-              </w:rPr>
-              <w:t>9789180</w:t>
+              <w:t>: 9789180</w:t>
             </w:r>
           </w:p>
         </w:tc>
       </w:tr>
       <w:tr>
-        <w:tblPrEx>
-          <w:tblCellMar>
-            <w:top w:w="0" w:type="dxa"/>
-            <w:bottom w:w="0" w:type="dxa"/>
-          </w:tblCellMar>
-        </w:tblPrEx>
         <w:trPr>
           <w:trHeight w:val="180"/>
         </w:trPr>
@@ -827,12 +769,6 @@
         </w:tc>
       </w:tr>
       <w:tr>
-        <w:tblPrEx>
-          <w:tblCellMar>
-            <w:top w:w="0" w:type="dxa"/>
-            <w:bottom w:w="0" w:type="dxa"/>
-          </w:tblCellMar>
-        </w:tblPrEx>
         <w:trPr>
           <w:trHeight w:val="191"/>
         </w:trPr>
@@ -879,12 +815,6 @@
         </w:tc>
       </w:tr>
       <w:tr>
-        <w:tblPrEx>
-          <w:tblCellMar>
-            <w:top w:w="0" w:type="dxa"/>
-            <w:bottom w:w="0" w:type="dxa"/>
-          </w:tblCellMar>
-        </w:tblPrEx>
         <w:trPr>
           <w:trHeight w:val="191"/>
         </w:trPr>
@@ -2603,14 +2533,428 @@
       </w:pPr>
       <w:bookmarkStart w:id="8" w:name="_Toc91856155"/>
       <w:r>
-        <w:t>Background and Motivation</w:t>
+        <w:t>Backgroun</w:t>
       </w:r>
       <w:bookmarkEnd w:id="8"/>
       <w:r>
+        <w:t>d</w:t>
+      </w:r>
+      <w:r>
+        <w:t xml:space="preserve"> and Motivation</w:t>
+      </w:r>
+    </w:p>
+    <w:p>
+      <w:pPr>
+        <w:jc w:val="left"/>
+      </w:pPr>
+      <w:r>
+        <w:rPr>
+          <w:rFonts w:cs="Times New Roman"/>
+        </w:rPr>
+        <w:t xml:space="preserve">As mentioned in the project proposal </w:t>
+      </w:r>
+      <w:sdt>
+        <w:sdtPr>
+          <w:id w:val="-953470536"/>
+          <w:citation/>
+        </w:sdtPr>
+        <w:sdtContent>
+          <w:r>
+            <w:fldChar w:fldCharType="begin"/>
+          </w:r>
+          <w:r>
+            <w:instrText xml:space="preserve"> CITATION Ift21 \l 2057 </w:instrText>
+          </w:r>
+          <w:r>
+            <w:fldChar w:fldCharType="separate"/>
+          </w:r>
+          <w:r>
+            <w:rPr>
+              <w:noProof/>
+            </w:rPr>
+            <w:t>(Iftikhar, 2021)</w:t>
+          </w:r>
+          <w:r>
+            <w:fldChar w:fldCharType="end"/>
+          </w:r>
+        </w:sdtContent>
+      </w:sdt>
+      <w:r>
+        <w:rPr>
+          <w:rFonts w:cs="Times New Roman"/>
+        </w:rPr>
+        <w:t xml:space="preserve">.  </w:t>
+      </w:r>
+      <w:r>
+        <w:rPr>
+          <w:rFonts w:cs="Times New Roman"/>
+        </w:rPr>
+        <w:t>Abusive language is becoming increasingly common in online discussions. It poses a danger to freedom of expression, degrades the dignity of those targeted, and inhibit healthy and beneficial dialogue</w:t>
+      </w:r>
+      <w:r>
+        <w:rPr>
+          <w:rFonts w:cs="Times New Roman"/>
+        </w:rPr>
+        <w:t xml:space="preserve">. </w:t>
+      </w:r>
+      <w:r>
+        <w:rPr>
+          <w:rFonts w:cs="Times New Roman"/>
+          <w:shd w:val="clear" w:color="auto" w:fill="FFFFFF"/>
+        </w:rPr>
+        <w:t>Hate speech is not a clear-cut category; it appears to be part of a continuum of discriminatory discourse and is often shown using indirect linguistic means</w:t>
+      </w:r>
+      <w:r>
+        <w:rPr>
+          <w:rFonts w:cs="Times New Roman"/>
+          <w:color w:val="000000"/>
+          <w:shd w:val="clear" w:color="auto" w:fill="FFFFFF"/>
+        </w:rPr>
+        <w:t xml:space="preserve">. </w:t>
+      </w:r>
+      <w:r>
+        <w:rPr>
+          <w:rFonts w:cs="Times New Roman"/>
+          <w:shd w:val="clear" w:color="auto" w:fill="FFFFFF"/>
+        </w:rPr>
+        <w:t xml:space="preserve"> Words can have similar </w:t>
+      </w:r>
+      <w:r>
+        <w:rPr>
+          <w:rFonts w:cs="Times New Roman"/>
+          <w:shd w:val="clear" w:color="auto" w:fill="FFFFFF"/>
+        </w:rPr>
+        <w:t>vocabulary, but the toxicity of the comments is vastly different</w:t>
+      </w:r>
+      <w:r>
+        <w:rPr>
+          <w:rFonts w:cs="Times New Roman"/>
+          <w:shd w:val="clear" w:color="auto" w:fill="FFFFFF"/>
+        </w:rPr>
+        <w:t xml:space="preserve">. </w:t>
+      </w:r>
+      <w:r>
+        <w:rPr>
+          <w:rFonts w:cs="Times New Roman"/>
+        </w:rPr>
+        <w:t>Content moderators can't keep up with the flood of user-generated content quickly enough to keep everyone safe</w:t>
+      </w:r>
+      <w:r>
+        <w:rPr>
+          <w:rFonts w:cs="Times New Roman"/>
+        </w:rPr>
+        <w:t xml:space="preserve">. </w:t>
+      </w:r>
+      <w:r>
+        <w:rPr>
+          <w:rFonts w:cs="Times New Roman"/>
+        </w:rPr>
+        <w:t xml:space="preserve">hate-filled content can </w:t>
+      </w:r>
+      <w:r>
+        <w:rPr>
+          <w:rFonts w:cs="Times New Roman"/>
+        </w:rPr>
+        <w:t xml:space="preserve"> have </w:t>
+      </w:r>
+      <w:r>
+        <w:rPr>
+          <w:rFonts w:cs="Times New Roman"/>
+        </w:rPr>
+        <w:t>considerable psychological risks to</w:t>
+      </w:r>
+      <w:r>
+        <w:rPr>
+          <w:rFonts w:cs="Times New Roman"/>
+        </w:rPr>
+        <w:t xml:space="preserve"> a content</w:t>
+      </w:r>
+      <w:r>
+        <w:rPr>
+          <w:rFonts w:cs="Times New Roman"/>
+        </w:rPr>
+        <w:t xml:space="preserve"> moderator</w:t>
+      </w:r>
+      <w:r>
+        <w:rPr>
+          <w:rFonts w:cs="Times New Roman"/>
+        </w:rPr>
+        <w:t>.</w:t>
+      </w:r>
+    </w:p>
+    <w:p>
+      <w:pPr>
+        <w:rPr>
+          <w:rFonts w:cs="Times New Roman"/>
+        </w:rPr>
+      </w:pPr>
+      <w:r>
+        <w:rPr>
+          <w:rFonts w:cs="Times New Roman"/>
+        </w:rPr>
+        <w:t>To offer a healthy discussion environment on the Web, automated identification of conflictual languages is required</w:t>
+      </w:r>
+      <w:r>
+        <w:rPr>
+          <w:rFonts w:cs="Times New Roman"/>
+        </w:rPr>
+        <w:t xml:space="preserve">. </w:t>
+      </w:r>
+      <w:r>
+        <w:rPr>
+          <w:rFonts w:cs="Times New Roman"/>
+        </w:rPr>
+        <w:t xml:space="preserve">Hate speech may now be detected more accurately in textual streams because of recent improvements in Natural Language Processing and Natural Language Comprehension. </w:t>
+      </w:r>
+      <w:r>
+        <w:rPr>
+          <w:rFonts w:cs="Times New Roman"/>
+          <w:color w:val="000000"/>
+          <w:shd w:val="clear" w:color="auto" w:fill="FFFFFF"/>
+        </w:rPr>
+        <w:t>Machine learning algorithms are thought to be the most effective for detecting conflicting languages</w:t>
+      </w:r>
+      <w:r>
         <w:t xml:space="preserve"> </w:t>
       </w:r>
-    </w:p>
-    <w:p/>
+      <w:sdt>
+        <w:sdtPr>
+          <w:id w:val="1982270575"/>
+          <w:citation/>
+        </w:sdtPr>
+        <w:sdtContent>
+          <w:r>
+            <w:fldChar w:fldCharType="begin"/>
+          </w:r>
+          <w:r>
+            <w:instrText xml:space="preserve"> CITATION Ift21 \l 2057 </w:instrText>
+          </w:r>
+          <w:r>
+            <w:fldChar w:fldCharType="separate"/>
+          </w:r>
+          <w:r>
+            <w:rPr>
+              <w:noProof/>
+            </w:rPr>
+            <w:t>(Iftikhar, 2021)</w:t>
+          </w:r>
+          <w:r>
+            <w:fldChar w:fldCharType="end"/>
+          </w:r>
+        </w:sdtContent>
+      </w:sdt>
+      <w:r>
+        <w:rPr>
+          <w:rFonts w:cs="Times New Roman"/>
+          <w:color w:val="000000"/>
+          <w:shd w:val="clear" w:color="auto" w:fill="FFFFFF"/>
+        </w:rPr>
+        <w:t>.</w:t>
+      </w:r>
+    </w:p>
+    <w:p>
+      <w:pPr>
+        <w:autoSpaceDE w:val="0"/>
+        <w:autoSpaceDN w:val="0"/>
+        <w:adjustRightInd w:val="0"/>
+        <w:spacing w:after="0" w:line="240" w:lineRule="auto"/>
+        <w:rPr>
+          <w:rFonts w:cs="Times New Roman"/>
+        </w:rPr>
+      </w:pPr>
+      <w:r>
+        <w:rPr>
+          <w:rFonts w:cs="Times New Roman"/>
+        </w:rPr>
+        <w:t xml:space="preserve">In this </w:t>
+      </w:r>
+      <w:r>
+        <w:rPr>
+          <w:rFonts w:cs="Times New Roman"/>
+        </w:rPr>
+        <w:t>project</w:t>
+      </w:r>
+      <w:r>
+        <w:rPr>
+          <w:rFonts w:cs="Times New Roman"/>
+        </w:rPr>
+        <w:t>, pre-existing tools and algorithms</w:t>
+      </w:r>
+      <w:r>
+        <w:rPr>
+          <w:rFonts w:cs="Times New Roman"/>
+        </w:rPr>
+        <w:t xml:space="preserve"> are trained</w:t>
+      </w:r>
+      <w:r>
+        <w:rPr>
+          <w:rFonts w:cs="Times New Roman"/>
+        </w:rPr>
+        <w:t xml:space="preserve"> on a dataset and </w:t>
+      </w:r>
+      <w:r>
+        <w:rPr>
+          <w:rFonts w:cs="Times New Roman"/>
+        </w:rPr>
+        <w:t xml:space="preserve">it is evaluated that </w:t>
+      </w:r>
+      <w:r>
+        <w:rPr>
+          <w:rFonts w:cs="Times New Roman"/>
+        </w:rPr>
+        <w:t>tool performs best in the detection of abusive language.</w:t>
+      </w:r>
+    </w:p>
+    <w:p>
+      <w:pPr>
+        <w:autoSpaceDE w:val="0"/>
+        <w:autoSpaceDN w:val="0"/>
+        <w:adjustRightInd w:val="0"/>
+        <w:spacing w:after="0" w:line="240" w:lineRule="auto"/>
+        <w:rPr>
+          <w:rFonts w:cs="Times New Roman"/>
+        </w:rPr>
+      </w:pPr>
+    </w:p>
+    <w:p>
+      <w:pPr>
+        <w:rPr>
+          <w:rFonts w:cs="Times New Roman"/>
+          <w:shd w:val="clear" w:color="auto" w:fill="FFFFFF"/>
+        </w:rPr>
+      </w:pPr>
+      <w:r>
+        <w:rPr>
+          <w:rFonts w:cs="Times New Roman"/>
+          <w:shd w:val="clear" w:color="auto" w:fill="FFFFFF"/>
+        </w:rPr>
+        <w:t>Abusive language on an online forum is counter-intuitive and can cause a lot of issues for people of all backgrounds by suppressing their freedom of speech stopping them from expressing themself fully and openly in a positive manner.</w:t>
+      </w:r>
+      <w:r>
+        <w:rPr>
+          <w:rFonts w:cs="Times New Roman"/>
+        </w:rPr>
+        <w:t xml:space="preserve"> </w:t>
+      </w:r>
+      <w:r>
+        <w:rPr>
+          <w:rFonts w:cs="Times New Roman"/>
+        </w:rPr>
+        <w:t>According to a 2014 Pew Report 4, 73 percent of adult Internet users have witnessed or experienced online harassment, with 40 percent having directly experienced it. Victims of online abuse are frequently from society's most vulnerable groups.</w:t>
+      </w:r>
+      <w:r>
+        <w:rPr>
+          <w:rFonts w:cs="Times New Roman"/>
+        </w:rPr>
+        <w:t xml:space="preserve"> </w:t>
+      </w:r>
+      <w:r>
+        <w:rPr>
+          <w:rFonts w:cs="Times New Roman"/>
+        </w:rPr>
+        <w:t>Psychological distress, radicalization, and even self-harm and death can result from internet exposure to poisonous and hostile statements</w:t>
+      </w:r>
+      <w:r>
+        <w:rPr>
+          <w:rFonts w:cs="Times New Roman"/>
+        </w:rPr>
+        <w:t xml:space="preserve"> </w:t>
+      </w:r>
+      <w:sdt>
+        <w:sdtPr>
+          <w:id w:val="-791823442"/>
+          <w:citation/>
+        </w:sdtPr>
+        <w:sdtContent>
+          <w:r>
+            <w:fldChar w:fldCharType="begin"/>
+          </w:r>
+          <w:r>
+            <w:instrText xml:space="preserve"> CITATION Ift21 \l 2057 </w:instrText>
+          </w:r>
+          <w:r>
+            <w:fldChar w:fldCharType="separate"/>
+          </w:r>
+          <w:r>
+            <w:rPr>
+              <w:noProof/>
+            </w:rPr>
+            <w:t>(Iftikhar, 2021)</w:t>
+          </w:r>
+          <w:r>
+            <w:fldChar w:fldCharType="end"/>
+          </w:r>
+        </w:sdtContent>
+      </w:sdt>
+      <w:r>
+        <w:rPr>
+          <w:rFonts w:cs="Times New Roman"/>
+        </w:rPr>
+        <w:t>.</w:t>
+      </w:r>
+    </w:p>
+    <w:p>
+      <w:pPr>
+        <w:rPr>
+          <w:rFonts w:cs="Times New Roman"/>
+          <w:shd w:val="clear" w:color="auto" w:fill="FFFFFF"/>
+        </w:rPr>
+      </w:pPr>
+      <w:r>
+        <w:rPr>
+          <w:rFonts w:cs="Times New Roman"/>
+          <w:shd w:val="clear" w:color="auto" w:fill="FFFFFF"/>
+        </w:rPr>
+        <w:t xml:space="preserve">The aim of this project was to make </w:t>
+      </w:r>
+      <w:r>
+        <w:rPr>
+          <w:rFonts w:cs="Times New Roman"/>
+          <w:shd w:val="clear" w:color="auto" w:fill="FFFFFF"/>
+        </w:rPr>
+        <w:t>my contribution in the detection of abusive language on any online platform to help reduce this form of oppressive behaviour and help improve these people’s lives</w:t>
+      </w:r>
+      <w:r>
+        <w:rPr>
+          <w:rFonts w:cs="Times New Roman"/>
+          <w:shd w:val="clear" w:color="auto" w:fill="FFFFFF"/>
+        </w:rPr>
+        <w:t xml:space="preserve"> </w:t>
+      </w:r>
+      <w:sdt>
+        <w:sdtPr>
+          <w:id w:val="-2116749792"/>
+          <w:citation/>
+        </w:sdtPr>
+        <w:sdtContent>
+          <w:r>
+            <w:fldChar w:fldCharType="begin"/>
+          </w:r>
+          <w:r>
+            <w:instrText xml:space="preserve"> CITATION Ift21 \l 2057 </w:instrText>
+          </w:r>
+          <w:r>
+            <w:fldChar w:fldCharType="separate"/>
+          </w:r>
+          <w:r>
+            <w:rPr>
+              <w:noProof/>
+            </w:rPr>
+            <w:t>(Iftikhar, 2021)</w:t>
+          </w:r>
+          <w:r>
+            <w:fldChar w:fldCharType="end"/>
+          </w:r>
+        </w:sdtContent>
+      </w:sdt>
+      <w:r>
+        <w:rPr>
+          <w:rFonts w:cs="Times New Roman"/>
+          <w:shd w:val="clear" w:color="auto" w:fill="FFFFFF"/>
+        </w:rPr>
+        <w:t>.</w:t>
+      </w:r>
+    </w:p>
     <w:p>
       <w:pPr>
         <w:pStyle w:val="Heading2"/>
@@ -2627,8 +2971,571 @@
     </w:p>
     <w:p>
       <w:pPr>
+        <w:pStyle w:val="Heading3"/>
+      </w:pPr>
+      <w:bookmarkStart w:id="10" w:name="_Toc90565234"/>
+      <w:r>
+        <w:rPr>
+          <w:lang w:val="en-US"/>
+        </w:rPr>
+        <w:t>Model Evaluation</w:t>
+      </w:r>
+      <w:bookmarkEnd w:id="10"/>
+    </w:p>
+    <w:p>
+      <w:pPr>
+        <w:rPr>
+          <w:rFonts w:cs="Times New Roman"/>
+          <w:color w:val="000000"/>
+          <w:shd w:val="clear" w:color="auto" w:fill="FFFFFF"/>
+        </w:rPr>
+      </w:pPr>
+      <w:r>
+        <w:rPr>
+          <w:rFonts w:cs="Times New Roman"/>
+          <w:lang w:val="en-US"/>
+        </w:rPr>
+        <w:t xml:space="preserve">The performance of a model can be measured using </w:t>
+      </w:r>
+      <w:r>
+        <w:rPr>
+          <w:rFonts w:cs="Times New Roman"/>
+        </w:rPr>
+        <w:t>Precision, recall, f-measure (f1 score), accuracy and a confusion matri</w:t>
+      </w:r>
+      <w:r>
+        <w:rPr>
+          <w:rFonts w:cs="Times New Roman"/>
+        </w:rPr>
+        <w:t>x</w:t>
+      </w:r>
+      <w:r>
+        <w:rPr>
+          <w:rFonts w:cs="Times New Roman"/>
+        </w:rPr>
+        <w:t>. The area under the ROC curve (AUC ROC) is a key evaluation metric for classifying toxic comments along with the F1 score and accuracy</w:t>
+      </w:r>
+      <w:r>
+        <w:rPr>
+          <w:rFonts w:cs="Times New Roman"/>
+        </w:rPr>
+        <w:t xml:space="preserve"> </w:t>
+      </w:r>
+      <w:sdt>
+        <w:sdtPr>
+          <w:id w:val="-379163963"/>
+          <w:citation/>
+        </w:sdtPr>
+        <w:sdtContent>
+          <w:r>
+            <w:fldChar w:fldCharType="begin"/>
+          </w:r>
+          <w:r>
+            <w:instrText xml:space="preserve"> CITATION Ift21 \l 2057 </w:instrText>
+          </w:r>
+          <w:r>
+            <w:fldChar w:fldCharType="separate"/>
+          </w:r>
+          <w:r>
+            <w:rPr>
+              <w:noProof/>
+            </w:rPr>
+            <w:t>(Iftikhar, 2021)</w:t>
+          </w:r>
+          <w:r>
+            <w:fldChar w:fldCharType="end"/>
+          </w:r>
+        </w:sdtContent>
+      </w:sdt>
+      <w:r>
+        <w:rPr>
+          <w:rFonts w:cs="Times New Roman"/>
+        </w:rPr>
+        <w:t>.</w:t>
+      </w:r>
+    </w:p>
+    <w:p>
+      <w:pPr>
+        <w:pStyle w:val="Heading3"/>
+        <w:rPr>
+          <w:rFonts w:cs="Times New Roman"/>
+        </w:rPr>
+      </w:pPr>
+      <w:bookmarkStart w:id="11" w:name="_Toc90565235"/>
+      <w:r>
+        <w:rPr>
+          <w:rFonts w:cs="Times New Roman"/>
+        </w:rPr>
+        <w:t>Precision</w:t>
+      </w:r>
+      <w:bookmarkEnd w:id="11"/>
+    </w:p>
+    <w:p>
+      <w:pPr>
+        <w:rPr>
+          <w:rFonts w:cs="Times New Roman"/>
+        </w:rPr>
+      </w:pPr>
+      <w:r>
+        <w:rPr>
+          <w:rFonts w:cs="Times New Roman"/>
+        </w:rPr>
+        <w:t>Precision is also known as the projected value that is positive. It's the percentage of predicted positives that turn out to be true positives</w:t>
+      </w:r>
+      <w:r>
+        <w:rPr>
+          <w:rFonts w:cs="Times New Roman"/>
+        </w:rPr>
+        <w:t xml:space="preserve"> </w:t>
+      </w:r>
+      <w:sdt>
+        <w:sdtPr>
+          <w:id w:val="-1912918137"/>
+          <w:citation/>
+        </w:sdtPr>
+        <w:sdtContent>
+          <w:r>
+            <w:fldChar w:fldCharType="begin"/>
+          </w:r>
+          <w:r>
+            <w:instrText xml:space="preserve"> CITATION Ift21 \l 2057 </w:instrText>
+          </w:r>
+          <w:r>
+            <w:fldChar w:fldCharType="separate"/>
+          </w:r>
+          <w:r>
+            <w:rPr>
+              <w:noProof/>
+            </w:rPr>
+            <w:t>(Iftikhar, 2021)</w:t>
+          </w:r>
+          <w:r>
+            <w:fldChar w:fldCharType="end"/>
+          </w:r>
+        </w:sdtContent>
+      </w:sdt>
+      <w:r>
+        <w:rPr>
+          <w:rFonts w:cs="Times New Roman"/>
+        </w:rPr>
+        <w:t>.</w:t>
+      </w:r>
+    </w:p>
+    <w:p>
+      <w:pPr>
+        <w:pStyle w:val="Heading3"/>
+        <w:rPr>
+          <w:rFonts w:cs="Times New Roman"/>
+        </w:rPr>
+      </w:pPr>
+      <w:bookmarkStart w:id="12" w:name="_Toc90565236"/>
+      <w:r>
+        <w:rPr>
+          <w:rFonts w:cs="Times New Roman"/>
+        </w:rPr>
+        <w:t>Recall</w:t>
+      </w:r>
+      <w:bookmarkEnd w:id="12"/>
+    </w:p>
+    <w:p>
+      <w:pPr>
+        <w:rPr>
+          <w:rFonts w:cs="Times New Roman"/>
+        </w:rPr>
+      </w:pPr>
+      <w:r>
+        <w:rPr>
+          <w:rFonts w:cs="Times New Roman"/>
+        </w:rPr>
+        <w:t>The fraction of actual positives that are anticipated positive is known as recall</w:t>
+      </w:r>
+      <w:r>
+        <w:rPr>
+          <w:rFonts w:cs="Times New Roman"/>
+        </w:rPr>
+        <w:t xml:space="preserve"> </w:t>
+      </w:r>
+      <w:sdt>
+        <w:sdtPr>
+          <w:id w:val="-1133245542"/>
+          <w:citation/>
+        </w:sdtPr>
+        <w:sdtContent>
+          <w:r>
+            <w:fldChar w:fldCharType="begin"/>
+          </w:r>
+          <w:r>
+            <w:instrText xml:space="preserve"> CITATION Ift21 \l 2057 </w:instrText>
+          </w:r>
+          <w:r>
+            <w:fldChar w:fldCharType="separate"/>
+          </w:r>
+          <w:r>
+            <w:rPr>
+              <w:noProof/>
+            </w:rPr>
+            <w:t>(Iftikhar, 2021)</w:t>
+          </w:r>
+          <w:r>
+            <w:fldChar w:fldCharType="end"/>
+          </w:r>
+        </w:sdtContent>
+      </w:sdt>
+      <w:r>
+        <w:rPr>
+          <w:rFonts w:cs="Times New Roman"/>
+        </w:rPr>
+        <w:t>.</w:t>
+      </w:r>
+    </w:p>
+    <w:p>
+      <w:pPr>
+        <w:pStyle w:val="Heading3"/>
+        <w:rPr>
+          <w:rFonts w:cs="Times New Roman"/>
+        </w:rPr>
+      </w:pPr>
+      <w:bookmarkStart w:id="13" w:name="_Toc90565237"/>
+      <w:r>
+        <w:rPr>
+          <w:rFonts w:cs="Times New Roman"/>
+        </w:rPr>
+        <w:t>F-measure</w:t>
+      </w:r>
+      <w:bookmarkEnd w:id="13"/>
+    </w:p>
+    <w:p>
+      <w:pPr>
+        <w:rPr>
+          <w:rFonts w:cs="Times New Roman"/>
+        </w:rPr>
+      </w:pPr>
+      <w:r>
+        <w:rPr>
+          <w:rFonts w:cs="Times New Roman"/>
+        </w:rPr>
+        <w:t>F-measure is the mean of accuracy and recall. Precision and recall are given equal weight in the standard F-measure (F1)</w:t>
+      </w:r>
+      <w:r>
+        <w:rPr>
+          <w:rFonts w:cs="Times New Roman"/>
+        </w:rPr>
+        <w:t xml:space="preserve"> </w:t>
+      </w:r>
+      <w:sdt>
+        <w:sdtPr>
+          <w:id w:val="-1488167419"/>
+          <w:citation/>
+        </w:sdtPr>
+        <w:sdtContent>
+          <w:r>
+            <w:fldChar w:fldCharType="begin"/>
+          </w:r>
+          <w:r>
+            <w:instrText xml:space="preserve"> CITATION Ift21 \l 2057 </w:instrText>
+          </w:r>
+          <w:r>
+            <w:fldChar w:fldCharType="separate"/>
+          </w:r>
+          <w:r>
+            <w:rPr>
+              <w:noProof/>
+            </w:rPr>
+            <w:t>(Iftikhar, 2021)</w:t>
+          </w:r>
+          <w:r>
+            <w:fldChar w:fldCharType="end"/>
+          </w:r>
+        </w:sdtContent>
+      </w:sdt>
+      <w:r>
+        <w:rPr>
+          <w:rFonts w:cs="Times New Roman"/>
+        </w:rPr>
+        <w:t>.</w:t>
+      </w:r>
+    </w:p>
+    <w:p>
+      <w:pPr>
+        <w:pStyle w:val="Heading3"/>
+        <w:rPr>
+          <w:rFonts w:cs="Times New Roman"/>
+        </w:rPr>
+      </w:pPr>
+      <w:bookmarkStart w:id="14" w:name="_Toc90565238"/>
+      <w:r>
+        <w:rPr>
+          <w:rFonts w:cs="Times New Roman"/>
+        </w:rPr>
+        <w:t>Accuracy</w:t>
+      </w:r>
+      <w:bookmarkEnd w:id="14"/>
+    </w:p>
+    <w:p>
+      <w:pPr>
+        <w:rPr>
+          <w:rFonts w:cs="Times New Roman"/>
+        </w:rPr>
+      </w:pPr>
+      <w:r>
+        <w:rPr>
+          <w:rFonts w:cs="Times New Roman"/>
+        </w:rPr>
+        <w:t>Accuracy is the total number of cases that have been successfully categorised (true positives and true negatives)</w:t>
+      </w:r>
+      <w:r>
+        <w:rPr>
+          <w:rFonts w:cs="Times New Roman"/>
+        </w:rPr>
+        <w:t xml:space="preserve"> </w:t>
+      </w:r>
+      <w:sdt>
+        <w:sdtPr>
+          <w:id w:val="-1710644000"/>
+          <w:citation/>
+        </w:sdtPr>
+        <w:sdtContent>
+          <w:r>
+            <w:fldChar w:fldCharType="begin"/>
+          </w:r>
+          <w:r>
+            <w:instrText xml:space="preserve"> CITATION Ift21 \l 2057 </w:instrText>
+          </w:r>
+          <w:r>
+            <w:fldChar w:fldCharType="separate"/>
+          </w:r>
+          <w:r>
+            <w:rPr>
+              <w:noProof/>
+            </w:rPr>
+            <w:t>(Iftikhar, 2021)</w:t>
+          </w:r>
+          <w:r>
+            <w:fldChar w:fldCharType="end"/>
+          </w:r>
+        </w:sdtContent>
+      </w:sdt>
+      <w:r>
+        <w:rPr>
+          <w:rFonts w:cs="Times New Roman"/>
+        </w:rPr>
+        <w:t>.</w:t>
+      </w:r>
+    </w:p>
+    <w:p>
+      <w:pPr>
+        <w:pStyle w:val="Heading3"/>
+        <w:rPr>
+          <w:rFonts w:cs="Times New Roman"/>
+        </w:rPr>
+      </w:pPr>
+      <w:bookmarkStart w:id="15" w:name="_Toc90565239"/>
+      <w:r>
+        <w:rPr>
+          <w:rFonts w:cs="Times New Roman"/>
+        </w:rPr>
+        <w:lastRenderedPageBreak/>
+        <w:t>Confusion matrix</w:t>
+      </w:r>
+      <w:bookmarkEnd w:id="15"/>
+    </w:p>
+    <w:p>
+      <w:pPr>
+        <w:rPr>
+          <w:rFonts w:cs="Times New Roman"/>
+        </w:rPr>
+      </w:pPr>
+      <w:r>
+        <w:rPr>
+          <w:rFonts w:cs="Times New Roman"/>
+        </w:rPr>
+        <w:t>A confusion matrix shows correctly classified and wrongly classified instances of each class.</w:t>
+      </w:r>
+    </w:p>
+    <w:p>
+      <w:pPr>
+        <w:rPr>
+          <w:rFonts w:cs="Times New Roman"/>
+        </w:rPr>
+      </w:pPr>
+      <w:r>
+        <w:rPr>
+          <w:rFonts w:cs="Times New Roman"/>
+        </w:rPr>
+        <w:t>The main objectives of this project are</w:t>
+      </w:r>
+      <w:r>
+        <w:rPr>
+          <w:rFonts w:cs="Times New Roman"/>
+        </w:rPr>
+        <w:t xml:space="preserve"> as mentioned in the original </w:t>
+      </w:r>
+      <w:r>
+        <w:rPr>
+          <w:rFonts w:cs="Times New Roman"/>
+        </w:rPr>
+        <w:t xml:space="preserve">proposal </w:t>
+      </w:r>
+      <w:sdt>
+        <w:sdtPr>
+          <w:id w:val="-2086292907"/>
+          <w:citation/>
+        </w:sdtPr>
+        <w:sdtContent>
+          <w:r>
+            <w:fldChar w:fldCharType="begin"/>
+          </w:r>
+          <w:r>
+            <w:instrText xml:space="preserve"> CITATION Ift21 \l 2057 </w:instrText>
+          </w:r>
+          <w:r>
+            <w:fldChar w:fldCharType="separate"/>
+          </w:r>
+          <w:r>
+            <w:rPr>
+              <w:noProof/>
+            </w:rPr>
+            <w:t>(Iftikhar, 2021)</w:t>
+          </w:r>
+          <w:r>
+            <w:fldChar w:fldCharType="end"/>
+          </w:r>
+        </w:sdtContent>
+      </w:sdt>
+      <w:r>
+        <w:rPr>
+          <w:rFonts w:cs="Times New Roman"/>
+        </w:rPr>
+        <w:t xml:space="preserve"> which are as follows</w:t>
+      </w:r>
+      <w:r>
+        <w:rPr>
+          <w:rFonts w:cs="Times New Roman"/>
+        </w:rPr>
+        <w:t>:</w:t>
+      </w:r>
+    </w:p>
+    <w:p>
+      <w:pPr>
         <w:pStyle w:val="ListParagraph"/>
-      </w:pPr>
+        <w:numPr>
+          <w:ilvl w:val="0"/>
+          <w:numId w:val="4"/>
+        </w:numPr>
+        <w:rPr>
+          <w:rFonts w:cs="Times New Roman"/>
+        </w:rPr>
+      </w:pPr>
+      <w:r>
+        <w:rPr>
+          <w:rFonts w:cs="Times New Roman"/>
+        </w:rPr>
+        <w:t>To create the model.</w:t>
+      </w:r>
+    </w:p>
+    <w:p>
+      <w:pPr>
+        <w:pStyle w:val="ListParagraph"/>
+        <w:numPr>
+          <w:ilvl w:val="0"/>
+          <w:numId w:val="4"/>
+        </w:numPr>
+        <w:rPr>
+          <w:rFonts w:cs="Times New Roman"/>
+        </w:rPr>
+      </w:pPr>
+      <w:r>
+        <w:rPr>
+          <w:rFonts w:cs="Times New Roman"/>
+        </w:rPr>
+        <w:t>To review the model.</w:t>
+      </w:r>
+    </w:p>
+    <w:p>
+      <w:pPr>
+        <w:pStyle w:val="ListParagraph"/>
+        <w:numPr>
+          <w:ilvl w:val="0"/>
+          <w:numId w:val="4"/>
+        </w:numPr>
+        <w:rPr>
+          <w:rFonts w:cs="Times New Roman"/>
+        </w:rPr>
+      </w:pPr>
+      <w:r>
+        <w:rPr>
+          <w:rFonts w:cs="Times New Roman"/>
+        </w:rPr>
+        <w:t xml:space="preserve">It is of high importance that the model has good results on all metrics while keeping the actual positive and </w:t>
+      </w:r>
+      <w:proofErr w:type="gramStart"/>
+      <w:r>
+        <w:rPr>
+          <w:rFonts w:cs="Times New Roman"/>
+        </w:rPr>
+        <w:t>actually negative</w:t>
+      </w:r>
+      <w:proofErr w:type="gramEnd"/>
+      <w:r>
+        <w:rPr>
+          <w:rFonts w:cs="Times New Roman"/>
+        </w:rPr>
+        <w:t xml:space="preserve"> classifications balanced whether they are correctly or incorrectly represented to keep the bias as low as possible.</w:t>
+      </w:r>
+    </w:p>
+    <w:p>
+      <w:pPr>
+        <w:pStyle w:val="ListParagraph"/>
+        <w:numPr>
+          <w:ilvl w:val="0"/>
+          <w:numId w:val="4"/>
+        </w:numPr>
+        <w:rPr>
+          <w:rFonts w:cs="Times New Roman"/>
+        </w:rPr>
+      </w:pPr>
+      <w:r>
+        <w:rPr>
+          <w:rFonts w:cs="Times New Roman"/>
+        </w:rPr>
+        <w:t>To create a model that can detect abusive langue on unseen data with high performance.</w:t>
+      </w:r>
+    </w:p>
+    <w:p>
+      <w:pPr>
+        <w:pStyle w:val="ListParagraph"/>
+        <w:numPr>
+          <w:ilvl w:val="0"/>
+          <w:numId w:val="4"/>
+        </w:numPr>
+        <w:rPr>
+          <w:rFonts w:cs="Times New Roman"/>
+        </w:rPr>
+      </w:pPr>
+      <w:r>
+        <w:rPr>
+          <w:rFonts w:cs="Times New Roman"/>
+        </w:rPr>
+        <w:t>The previous works on the same topic can be used and improved upon in this research.</w:t>
+      </w:r>
+    </w:p>
+    <w:p>
+      <w:pPr>
+        <w:pStyle w:val="ListParagraph"/>
+        <w:numPr>
+          <w:ilvl w:val="0"/>
+          <w:numId w:val="4"/>
+        </w:numPr>
+        <w:rPr>
+          <w:rFonts w:cs="Times New Roman"/>
+        </w:rPr>
+      </w:pPr>
+      <w:r>
+        <w:rPr>
+          <w:rFonts w:cs="Times New Roman"/>
+        </w:rPr>
+        <w:t>This research can be used to provide valuable information for future research.</w:t>
+      </w:r>
     </w:p>
     <w:p>
       <w:pPr>
@@ -2644,11 +3551,11 @@
           <w:numId w:val="1"/>
         </w:numPr>
       </w:pPr>
-      <w:bookmarkStart w:id="10" w:name="_Toc91856157"/>
+      <w:bookmarkStart w:id="16" w:name="_Toc91856157"/>
       <w:r>
         <w:t>Structure</w:t>
       </w:r>
-      <w:bookmarkEnd w:id="10"/>
+      <w:bookmarkEnd w:id="16"/>
     </w:p>
     <w:p>
       <w:pPr>
@@ -2662,12 +3569,12 @@
       <w:pPr>
         <w:pStyle w:val="Heading1"/>
       </w:pPr>
-      <w:bookmarkStart w:id="11" w:name="_Toc91856158"/>
+      <w:bookmarkStart w:id="17" w:name="_Toc91856158"/>
       <w:r>
         <w:lastRenderedPageBreak/>
         <w:t>Chapter 2: Literature review</w:t>
       </w:r>
-      <w:bookmarkEnd w:id="11"/>
+      <w:bookmarkEnd w:id="17"/>
     </w:p>
     <w:p>
       <w:pPr>
@@ -2681,12 +3588,12 @@
       <w:pPr>
         <w:pStyle w:val="Heading1"/>
       </w:pPr>
-      <w:bookmarkStart w:id="12" w:name="_Toc91856159"/>
+      <w:bookmarkStart w:id="18" w:name="_Toc91856159"/>
       <w:r>
         <w:lastRenderedPageBreak/>
         <w:t>Chapter 3: Research Methodology</w:t>
       </w:r>
-      <w:bookmarkEnd w:id="12"/>
+      <w:bookmarkEnd w:id="18"/>
     </w:p>
     <w:p>
       <w:pPr>
@@ -2700,12 +3607,12 @@
       <w:pPr>
         <w:pStyle w:val="Heading1"/>
       </w:pPr>
-      <w:bookmarkStart w:id="13" w:name="_Toc91856160"/>
+      <w:bookmarkStart w:id="19" w:name="_Toc91856160"/>
       <w:r>
         <w:lastRenderedPageBreak/>
         <w:t>Chapter 4: Experiments, Evaluation and Results</w:t>
       </w:r>
-      <w:bookmarkEnd w:id="13"/>
+      <w:bookmarkEnd w:id="19"/>
     </w:p>
     <w:p>
       <w:pPr>
@@ -2719,12 +3626,12 @@
       <w:pPr>
         <w:pStyle w:val="Heading1"/>
       </w:pPr>
-      <w:bookmarkStart w:id="14" w:name="_Toc91856161"/>
+      <w:bookmarkStart w:id="20" w:name="_Toc91856161"/>
       <w:r>
         <w:lastRenderedPageBreak/>
         <w:t>Chapter 5: Discussion</w:t>
       </w:r>
-      <w:bookmarkEnd w:id="14"/>
+      <w:bookmarkEnd w:id="20"/>
     </w:p>
     <w:p>
       <w:pPr>
@@ -2738,12 +3645,12 @@
       <w:pPr>
         <w:pStyle w:val="Heading1"/>
       </w:pPr>
-      <w:bookmarkStart w:id="15" w:name="_Toc91856162"/>
+      <w:bookmarkStart w:id="21" w:name="_Toc91856162"/>
       <w:r>
         <w:lastRenderedPageBreak/>
         <w:t>Chapter 6: Project Management</w:t>
       </w:r>
-      <w:bookmarkEnd w:id="15"/>
+      <w:bookmarkEnd w:id="21"/>
     </w:p>
     <w:p>
       <w:pPr>
@@ -2757,7 +3664,7 @@
       <w:pPr>
         <w:pStyle w:val="Heading1"/>
       </w:pPr>
-      <w:bookmarkStart w:id="16" w:name="_Toc91856163"/>
+      <w:bookmarkStart w:id="22" w:name="_Toc91856163"/>
       <w:r>
         <w:lastRenderedPageBreak/>
         <w:t xml:space="preserve">Chapter </w:t>
@@ -2769,12 +3676,9 @@
         <w:t>:</w:t>
       </w:r>
       <w:r>
-        <w:t xml:space="preserve"> </w:t>
-      </w:r>
-      <w:r>
-        <w:t>Conclusion</w:t>
-      </w:r>
-      <w:bookmarkEnd w:id="16"/>
+        <w:t xml:space="preserve"> Conclusion</w:t>
+      </w:r>
+      <w:bookmarkEnd w:id="22"/>
     </w:p>
     <w:p>
       <w:pPr>
@@ -2784,22 +3688,21 @@
         <w:br w:type="page"/>
       </w:r>
     </w:p>
-    <w:bookmarkStart w:id="17" w:name="_Toc91856164" w:displacedByCustomXml="next"/>
+    <w:bookmarkStart w:id="23" w:name="_Toc91856164" w:displacedByCustomXml="next"/>
     <w:sdt>
       <w:sdtPr>
+        <w:rPr>
+          <w:rFonts w:eastAsiaTheme="minorHAnsi" w:cstheme="minorBidi"/>
+          <w:sz w:val="22"/>
+          <w:szCs w:val="22"/>
+        </w:rPr>
         <w:id w:val="1252619974"/>
         <w:docPartObj>
           <w:docPartGallery w:val="Bibliographies"/>
           <w:docPartUnique/>
         </w:docPartObj>
       </w:sdtPr>
-      <w:sdtEndPr>
-        <w:rPr>
-          <w:rFonts w:eastAsiaTheme="minorHAnsi" w:cstheme="minorBidi"/>
-          <w:sz w:val="22"/>
-          <w:szCs w:val="22"/>
-        </w:rPr>
-      </w:sdtEndPr>
+      <w:sdtEndPr/>
       <w:sdtContent>
         <w:p>
           <w:pPr>
@@ -2808,15 +3711,23 @@
           <w:r>
             <w:t>References</w:t>
           </w:r>
-          <w:bookmarkEnd w:id="17"/>
+          <w:bookmarkEnd w:id="23"/>
         </w:p>
         <w:sdt>
           <w:sdtPr>
             <w:id w:val="-573587230"/>
             <w:bibliography/>
           </w:sdtPr>
+          <w:sdtEndPr/>
           <w:sdtContent>
             <w:p>
+              <w:pPr>
+                <w:rPr>
+                  <w:b/>
+                  <w:bCs/>
+                  <w:noProof/>
+                </w:rPr>
+              </w:pPr>
               <w:r>
                 <w:fldChar w:fldCharType="begin"/>
               </w:r>
@@ -2831,15 +3742,6 @@
                   <w:b/>
                   <w:bCs/>
                   <w:noProof/>
-                  <w:lang w:val="en-US"/>
-                </w:rPr>
-                <w:t>There are no sources in the current document.</w:t>
-              </w:r>
-              <w:r>
-                <w:rPr>
-                  <w:b/>
-                  <w:bCs/>
-                  <w:noProof/>
                 </w:rPr>
                 <w:fldChar w:fldCharType="end"/>
               </w:r>
@@ -2850,8 +3752,52 @@
     </w:sdt>
     <w:p>
       <w:pPr>
+        <w:pStyle w:val="Bibliography"/>
+        <w:ind w:left="720" w:hanging="720"/>
         <w:jc w:val="left"/>
-      </w:pPr>
+        <w:rPr>
+          <w:noProof/>
+          <w:sz w:val="24"/>
+          <w:szCs w:val="24"/>
+        </w:rPr>
+      </w:pPr>
+      <w:r>
+        <w:fldChar w:fldCharType="begin"/>
+      </w:r>
+      <w:r>
+        <w:instrText xml:space="preserve"> BIBLIOGRAPHY  \l 2057 </w:instrText>
+      </w:r>
+      <w:r>
+        <w:fldChar w:fldCharType="separate"/>
+      </w:r>
+      <w:r>
+        <w:rPr>
+          <w:noProof/>
+        </w:rPr>
+        <w:t xml:space="preserve">Iftikhar, S. (2021). </w:t>
+      </w:r>
+      <w:r>
+        <w:rPr>
+          <w:i/>
+          <w:iCs/>
+          <w:noProof/>
+        </w:rPr>
+        <w:t>Investigation in using machine learning algorithms to detect if a tweet has a toxic language.</w:t>
+      </w:r>
+      <w:r>
+        <w:rPr>
+          <w:noProof/>
+        </w:rPr>
+        <w:t xml:space="preserve"> Coventry: Coventry Univeristy.</w:t>
+      </w:r>
+    </w:p>
+    <w:p>
+      <w:pPr>
+        <w:jc w:val="left"/>
+      </w:pPr>
+      <w:r>
+        <w:fldChar w:fldCharType="end"/>
+      </w:r>
       <w:r>
         <w:br w:type="page"/>
       </w:r>
@@ -2860,12 +3806,12 @@
       <w:pPr>
         <w:pStyle w:val="Heading1"/>
       </w:pPr>
-      <w:bookmarkStart w:id="18" w:name="_Toc91856165"/>
+      <w:bookmarkStart w:id="24" w:name="_Toc91856165"/>
       <w:r>
         <w:lastRenderedPageBreak/>
         <w:t>Appendix</w:t>
       </w:r>
-      <w:bookmarkEnd w:id="18"/>
+      <w:bookmarkEnd w:id="24"/>
     </w:p>
     <w:p/>
     <w:sectPr>
@@ -3149,6 +4095,205 @@
     </w:lvl>
   </w:abstractNum>
   <w:abstractNum w:abstractNumId="1" w15:restartNumberingAfterBreak="0">
+    <w:nsid w:val="4AB30441"/>
+    <w:multiLevelType w:val="hybridMultilevel"/>
+    <w:tmpl w:val="A8D0AE52"/>
+    <w:lvl w:ilvl="0" w:tplc="0809000F">
+      <w:start w:val="1"/>
+      <w:numFmt w:val="decimal"/>
+      <w:lvlText w:val="%1."/>
+      <w:lvlJc w:val="left"/>
+      <w:pPr>
+        <w:ind w:left="360" w:hanging="360"/>
+      </w:pPr>
+    </w:lvl>
+    <w:lvl w:ilvl="1" w:tplc="08090019" w:tentative="1">
+      <w:start w:val="1"/>
+      <w:numFmt w:val="lowerLetter"/>
+      <w:lvlText w:val="%2."/>
+      <w:lvlJc w:val="left"/>
+      <w:pPr>
+        <w:ind w:left="1080" w:hanging="360"/>
+      </w:pPr>
+    </w:lvl>
+    <w:lvl w:ilvl="2" w:tplc="0809001B" w:tentative="1">
+      <w:start w:val="1"/>
+      <w:numFmt w:val="lowerRoman"/>
+      <w:lvlText w:val="%3."/>
+      <w:lvlJc w:val="right"/>
+      <w:pPr>
+        <w:ind w:left="1800" w:hanging="180"/>
+      </w:pPr>
+    </w:lvl>
+    <w:lvl w:ilvl="3" w:tplc="0809000F" w:tentative="1">
+      <w:start w:val="1"/>
+      <w:numFmt w:val="decimal"/>
+      <w:lvlText w:val="%4."/>
+      <w:lvlJc w:val="left"/>
+      <w:pPr>
+        <w:ind w:left="2520" w:hanging="360"/>
+      </w:pPr>
+    </w:lvl>
+    <w:lvl w:ilvl="4" w:tplc="08090019" w:tentative="1">
+      <w:start w:val="1"/>
+      <w:numFmt w:val="lowerLetter"/>
+      <w:lvlText w:val="%5."/>
+      <w:lvlJc w:val="left"/>
+      <w:pPr>
+        <w:ind w:left="3240" w:hanging="360"/>
+      </w:pPr>
+    </w:lvl>
+    <w:lvl w:ilvl="5" w:tplc="0809001B" w:tentative="1">
+      <w:start w:val="1"/>
+      <w:numFmt w:val="lowerRoman"/>
+      <w:lvlText w:val="%6."/>
+      <w:lvlJc w:val="right"/>
+      <w:pPr>
+        <w:ind w:left="3960" w:hanging="180"/>
+      </w:pPr>
+    </w:lvl>
+    <w:lvl w:ilvl="6" w:tplc="0809000F" w:tentative="1">
+      <w:start w:val="1"/>
+      <w:numFmt w:val="decimal"/>
+      <w:lvlText w:val="%7."/>
+      <w:lvlJc w:val="left"/>
+      <w:pPr>
+        <w:ind w:left="4680" w:hanging="360"/>
+      </w:pPr>
+    </w:lvl>
+    <w:lvl w:ilvl="7" w:tplc="08090019" w:tentative="1">
+      <w:start w:val="1"/>
+      <w:numFmt w:val="lowerLetter"/>
+      <w:lvlText w:val="%8."/>
+      <w:lvlJc w:val="left"/>
+      <w:pPr>
+        <w:ind w:left="5400" w:hanging="360"/>
+      </w:pPr>
+    </w:lvl>
+    <w:lvl w:ilvl="8" w:tplc="0809001B" w:tentative="1">
+      <w:start w:val="1"/>
+      <w:numFmt w:val="lowerRoman"/>
+      <w:lvlText w:val="%9."/>
+      <w:lvlJc w:val="right"/>
+      <w:pPr>
+        <w:ind w:left="6120" w:hanging="180"/>
+      </w:pPr>
+    </w:lvl>
+  </w:abstractNum>
+  <w:abstractNum w:abstractNumId="2" w15:restartNumberingAfterBreak="0">
+    <w:nsid w:val="729F17FF"/>
+    <w:multiLevelType w:val="hybridMultilevel"/>
+    <w:tmpl w:val="6F28AF48"/>
+    <w:lvl w:ilvl="0" w:tplc="08090005">
+      <w:start w:val="1"/>
+      <w:numFmt w:val="bullet"/>
+      <w:lvlText w:val=""/>
+      <w:lvlJc w:val="left"/>
+      <w:pPr>
+        <w:ind w:left="720" w:hanging="360"/>
+      </w:pPr>
+      <w:rPr>
+        <w:rFonts w:ascii="Wingdings" w:hAnsi="Wingdings" w:hint="default"/>
+      </w:rPr>
+    </w:lvl>
+    <w:lvl w:ilvl="1" w:tplc="08090003" w:tentative="1">
+      <w:start w:val="1"/>
+      <w:numFmt w:val="bullet"/>
+      <w:lvlText w:val="o"/>
+      <w:lvlJc w:val="left"/>
+      <w:pPr>
+        <w:ind w:left="1440" w:hanging="360"/>
+      </w:pPr>
+      <w:rPr>
+        <w:rFonts w:ascii="Courier New" w:hAnsi="Courier New" w:cs="Courier New" w:hint="default"/>
+      </w:rPr>
+    </w:lvl>
+    <w:lvl w:ilvl="2" w:tplc="08090005" w:tentative="1">
+      <w:start w:val="1"/>
+      <w:numFmt w:val="bullet"/>
+      <w:lvlText w:val=""/>
+      <w:lvlJc w:val="left"/>
+      <w:pPr>
+        <w:ind w:left="2160" w:hanging="360"/>
+      </w:pPr>
+      <w:rPr>
+        <w:rFonts w:ascii="Wingdings" w:hAnsi="Wingdings" w:hint="default"/>
+      </w:rPr>
+    </w:lvl>
+    <w:lvl w:ilvl="3" w:tplc="08090001" w:tentative="1">
+      <w:start w:val="1"/>
+      <w:numFmt w:val="bullet"/>
+      <w:lvlText w:val=""/>
+      <w:lvlJc w:val="left"/>
+      <w:pPr>
+        <w:ind w:left="2880" w:hanging="360"/>
+      </w:pPr>
+      <w:rPr>
+        <w:rFonts w:ascii="Symbol" w:hAnsi="Symbol" w:hint="default"/>
+      </w:rPr>
+    </w:lvl>
+    <w:lvl w:ilvl="4" w:tplc="08090003" w:tentative="1">
+      <w:start w:val="1"/>
+      <w:numFmt w:val="bullet"/>
+      <w:lvlText w:val="o"/>
+      <w:lvlJc w:val="left"/>
+      <w:pPr>
+        <w:ind w:left="3600" w:hanging="360"/>
+      </w:pPr>
+      <w:rPr>
+        <w:rFonts w:ascii="Courier New" w:hAnsi="Courier New" w:cs="Courier New" w:hint="default"/>
+      </w:rPr>
+    </w:lvl>
+    <w:lvl w:ilvl="5" w:tplc="08090005" w:tentative="1">
+      <w:start w:val="1"/>
+      <w:numFmt w:val="bullet"/>
+      <w:lvlText w:val=""/>
+      <w:lvlJc w:val="left"/>
+      <w:pPr>
+        <w:ind w:left="4320" w:hanging="360"/>
+      </w:pPr>
+      <w:rPr>
+        <w:rFonts w:ascii="Wingdings" w:hAnsi="Wingdings" w:hint="default"/>
+      </w:rPr>
+    </w:lvl>
+    <w:lvl w:ilvl="6" w:tplc="08090001" w:tentative="1">
+      <w:start w:val="1"/>
+      <w:numFmt w:val="bullet"/>
+      <w:lvlText w:val=""/>
+      <w:lvlJc w:val="left"/>
+      <w:pPr>
+        <w:ind w:left="5040" w:hanging="360"/>
+      </w:pPr>
+      <w:rPr>
+        <w:rFonts w:ascii="Symbol" w:hAnsi="Symbol" w:hint="default"/>
+      </w:rPr>
+    </w:lvl>
+    <w:lvl w:ilvl="7" w:tplc="08090003" w:tentative="1">
+      <w:start w:val="1"/>
+      <w:numFmt w:val="bullet"/>
+      <w:lvlText w:val="o"/>
+      <w:lvlJc w:val="left"/>
+      <w:pPr>
+        <w:ind w:left="5760" w:hanging="360"/>
+      </w:pPr>
+      <w:rPr>
+        <w:rFonts w:ascii="Courier New" w:hAnsi="Courier New" w:cs="Courier New" w:hint="default"/>
+      </w:rPr>
+    </w:lvl>
+    <w:lvl w:ilvl="8" w:tplc="08090005" w:tentative="1">
+      <w:start w:val="1"/>
+      <w:numFmt w:val="bullet"/>
+      <w:lvlText w:val=""/>
+      <w:lvlJc w:val="left"/>
+      <w:pPr>
+        <w:ind w:left="6480" w:hanging="360"/>
+      </w:pPr>
+      <w:rPr>
+        <w:rFonts w:ascii="Wingdings" w:hAnsi="Wingdings" w:hint="default"/>
+      </w:rPr>
+    </w:lvl>
+  </w:abstractNum>
+  <w:abstractNum w:abstractNumId="3" w15:restartNumberingAfterBreak="0">
     <w:nsid w:val="7A0A2BEF"/>
     <w:multiLevelType w:val="multilevel"/>
     <w:tmpl w:val="516E6848"/>
@@ -3262,10 +4407,16 @@
     </w:lvl>
   </w:abstractNum>
   <w:num w:numId="1">
-    <w:abstractNumId w:val="1"/>
+    <w:abstractNumId w:val="3"/>
   </w:num>
   <w:num w:numId="2">
     <w:abstractNumId w:val="0"/>
+  </w:num>
+  <w:num w:numId="3">
+    <w:abstractNumId w:val="1"/>
+  </w:num>
+  <w:num w:numId="4">
+    <w:abstractNumId w:val="2"/>
   </w:num>
 </w:numbering>
 </file>
@@ -3718,6 +4869,28 @@
       <w:szCs w:val="26"/>
     </w:rPr>
   </w:style>
+  <w:style w:type="paragraph" w:styleId="Heading3">
+    <w:name w:val="heading 3"/>
+    <w:basedOn w:val="Normal"/>
+    <w:next w:val="Normal"/>
+    <w:link w:val="Heading3Char"/>
+    <w:uiPriority w:val="9"/>
+    <w:unhideWhenUsed/>
+    <w:qFormat/>
+    <w:rsid w:val="00A53421"/>
+    <w:pPr>
+      <w:keepNext/>
+      <w:keepLines/>
+      <w:spacing w:before="40" w:after="0"/>
+      <w:outlineLvl w:val="2"/>
+    </w:pPr>
+    <w:rPr>
+      <w:rFonts w:eastAsiaTheme="majorEastAsia" w:cstheme="majorBidi"/>
+      <w:color w:val="000000" w:themeColor="text1"/>
+      <w:sz w:val="24"/>
+      <w:szCs w:val="24"/>
+    </w:rPr>
+  </w:style>
   <w:style w:type="character" w:default="1" w:styleId="DefaultParagraphFont">
     <w:name w:val="Default Paragraph Font"/>
     <w:uiPriority w:val="1"/>
@@ -4067,6 +5240,27 @@
       <w:rFonts w:ascii="Times New Roman" w:hAnsi="Times New Roman"/>
     </w:rPr>
   </w:style>
+  <w:style w:type="paragraph" w:styleId="Bibliography">
+    <w:name w:val="Bibliography"/>
+    <w:basedOn w:val="Normal"/>
+    <w:next w:val="Normal"/>
+    <w:uiPriority w:val="37"/>
+    <w:unhideWhenUsed/>
+    <w:rsid w:val="00954EE6"/>
+  </w:style>
+  <w:style w:type="character" w:customStyle="1" w:styleId="Heading3Char">
+    <w:name w:val="Heading 3 Char"/>
+    <w:basedOn w:val="DefaultParagraphFont"/>
+    <w:link w:val="Heading3"/>
+    <w:uiPriority w:val="9"/>
+    <w:rsid w:val="00A53421"/>
+    <w:rPr>
+      <w:rFonts w:ascii="Times New Roman" w:eastAsiaTheme="majorEastAsia" w:hAnsi="Times New Roman" w:cstheme="majorBidi"/>
+      <w:color w:val="000000" w:themeColor="text1"/>
+      <w:sz w:val="24"/>
+      <w:szCs w:val="24"/>
+    </w:rPr>
+  </w:style>
 </w:styles>
 </file>
 
@@ -4366,11 +5560,32 @@
 </file>
 
 <file path=customXml/item1.xml><?xml version="1.0" encoding="utf-8"?>
-<b:Sources xmlns:b="http://schemas.openxmlformats.org/officeDocument/2006/bibliography" xmlns="http://schemas.openxmlformats.org/officeDocument/2006/bibliography" SelectedStyle="\APASixthEditionOfficeOnline.xsl" StyleName="APA" Version="6"/>
+<b:Sources xmlns:b="http://schemas.openxmlformats.org/officeDocument/2006/bibliography" xmlns="http://schemas.openxmlformats.org/officeDocument/2006/bibliography" SelectedStyle="\APASixthEditionOfficeOnline.xsl" StyleName="APA" Version="6">
+  <b:Source>
+    <b:Tag>Ift21</b:Tag>
+    <b:SourceType>Report</b:SourceType>
+    <b:Guid>{CAB77380-C6AA-4C60-A0B7-562FF7D18760}</b:Guid>
+    <b:Author>
+      <b:Author>
+        <b:NameList>
+          <b:Person>
+            <b:Last>Iftikhar</b:Last>
+            <b:First>Saad</b:First>
+          </b:Person>
+        </b:NameList>
+      </b:Author>
+    </b:Author>
+    <b:Title>Investigation in using machine learning algorithms to detect if a tweet has a toxic language</b:Title>
+    <b:Year>2021</b:Year>
+    <b:City>Coventry</b:City>
+    <b:Publisher>Coventry Univeristy</b:Publisher>
+    <b:RefOrder>1</b:RefOrder>
+  </b:Source>
+</b:Sources>
 </file>
 
 <file path=customXml/itemProps1.xml><?xml version="1.0" encoding="utf-8"?>
-<ds:datastoreItem xmlns:ds="http://schemas.openxmlformats.org/officeDocument/2006/customXml" ds:itemID="{CEA2FFBB-7A27-4B06-B02B-B193CAE49D27}">
+<ds:datastoreItem xmlns:ds="http://schemas.openxmlformats.org/officeDocument/2006/customXml" ds:itemID="{53132731-C749-46B8-B4C3-5B5E86753687}">
   <ds:schemaRefs>
     <ds:schemaRef ds:uri="http://schemas.openxmlformats.org/officeDocument/2006/bibliography"/>
   </ds:schemaRefs>

</xml_diff>